<commit_message>
Riegos Acabados, eliminado documento duplicado
</commit_message>
<xml_diff>
--- a/Documentacion/Mecanicas de los NPCs.docx
+++ b/Documentacion/Mecanicas de los NPCs.docx
@@ -1086,7 +1086,21 @@
           <w:rFonts w:ascii="Calibri" w:hAnsi="Calibri" w:cs="Calibri"/>
           <w:lang w:val="es"/>
         </w:rPr>
-        <w:t>En nuestro proyecto Last Bear Standing solo existirá un tipo de NPC. El NPC en cuestión será un bot que completará la falta de jugadores hasta un total de 4. Los modelos de estos enemigos serán representados de forma aleatoria entre los distintos modelos que pueden elegir los jugadores y serán animados de la misma forma que los personajes jugadores.</w:t>
+        <w:t>En nuestro proyecto Last Bear Standing solo existirá un tipo de NPC. El NPC en cuestión será un bot que completará la falta de jugadores hasta un total de 4. Los modelos de estos enemigos serán representados de forma aleatoria entre los distintos modelos que pueden elegir los jugadores y serán animados de la misma forma que los personajes</w:t>
+      </w:r>
+      <w:r>
+        <w:rPr>
+          <w:rFonts w:ascii="Calibri" w:hAnsi="Calibri" w:cs="Calibri"/>
+          <w:lang w:val="es"/>
+        </w:rPr>
+        <w:t xml:space="preserve"> de</w:t>
+      </w:r>
+      <w:r>
+        <w:rPr>
+          <w:rFonts w:ascii="Calibri" w:hAnsi="Calibri" w:cs="Calibri"/>
+          <w:lang w:val="es"/>
+        </w:rPr>
+        <w:t xml:space="preserve"> jugadores.</w:t>
       </w:r>
     </w:p>
     <w:p/>
@@ -1202,7 +1216,16 @@
           <w:rFonts w:ascii="Calibri" w:hAnsi="Calibri" w:cs="Calibri"/>
           <w:lang w:val="es"/>
         </w:rPr>
-        <w:t>Movimiento: los personajes podrán desplazarse por el mapa a derecha e izquierda modificando su posición en x. Hay varios grados de movimiento (el el caso de los PJ) dependiendo del desplazamiento del joystick del mando, en el caso de los NPC siempre será a la máxima velocidad.</w:t>
+        <w:t>Movimiento: los personajes podrán desplazarse por el mapa a derecha e izquierda modificando su posición en x. Hay varios grados de movimiento (el el caso de los PJ) dependiend</w:t>
+      </w:r>
+      <w:bookmarkStart w:id="5" w:name="_GoBack"/>
+      <w:bookmarkEnd w:id="5"/>
+      <w:r>
+        <w:rPr>
+          <w:rFonts w:ascii="Calibri" w:hAnsi="Calibri" w:cs="Calibri"/>
+          <w:lang w:val="es"/>
+        </w:rPr>
+        <w:t>o del desplazamiento del joystick del mando, en el caso de los NPC siempre será a la máxima velocidad.</w:t>
       </w:r>
     </w:p>
     <w:p>
@@ -1782,8 +1805,6 @@
         </w:rPr>
         <w:t>, la distancia de otros jugadores hasta las armas</w:t>
       </w:r>
-      <w:bookmarkStart w:id="5" w:name="_GoBack"/>
-      <w:bookmarkEnd w:id="5"/>
       <w:r>
         <w:rPr>
           <w:rFonts w:ascii="Calibri" w:hAnsi="Calibri" w:cs="Calibri"/>
@@ -1982,7 +2003,7 @@
         <w:rFonts w:asciiTheme="majorHAnsi" w:eastAsiaTheme="majorEastAsia" w:hAnsiTheme="majorHAnsi" w:cstheme="majorBidi"/>
         <w:noProof/>
       </w:rPr>
-      <w:t>4</w:t>
+      <w:t>3</w:t>
     </w:r>
     <w:r>
       <w:rPr>
@@ -2715,7 +2736,7 @@
       <w:lvlText w:val=""/>
       <w:lvlJc w:val="left"/>
       <w:pPr>
-        <w:ind w:left="1080" w:hanging="360"/>
+        <w:ind w:left="1234" w:hanging="360"/>
       </w:pPr>
       <w:rPr>
         <w:rFonts w:ascii="Symbol" w:hAnsi="Symbol" w:hint="default"/>
@@ -2727,7 +2748,7 @@
       <w:lvlText w:val="o"/>
       <w:lvlJc w:val="left"/>
       <w:pPr>
-        <w:ind w:left="1800" w:hanging="360"/>
+        <w:ind w:left="1954" w:hanging="360"/>
       </w:pPr>
       <w:rPr>
         <w:rFonts w:ascii="Courier New" w:hAnsi="Courier New" w:cs="Courier New" w:hint="default"/>
@@ -2739,7 +2760,7 @@
       <w:lvlText w:val=""/>
       <w:lvlJc w:val="left"/>
       <w:pPr>
-        <w:ind w:left="2520" w:hanging="360"/>
+        <w:ind w:left="2674" w:hanging="360"/>
       </w:pPr>
       <w:rPr>
         <w:rFonts w:ascii="Wingdings" w:hAnsi="Wingdings" w:hint="default"/>
@@ -2751,7 +2772,7 @@
       <w:lvlText w:val=""/>
       <w:lvlJc w:val="left"/>
       <w:pPr>
-        <w:ind w:left="3240" w:hanging="360"/>
+        <w:ind w:left="3394" w:hanging="360"/>
       </w:pPr>
       <w:rPr>
         <w:rFonts w:ascii="Symbol" w:hAnsi="Symbol" w:hint="default"/>
@@ -2763,7 +2784,7 @@
       <w:lvlText w:val="o"/>
       <w:lvlJc w:val="left"/>
       <w:pPr>
-        <w:ind w:left="3960" w:hanging="360"/>
+        <w:ind w:left="4114" w:hanging="360"/>
       </w:pPr>
       <w:rPr>
         <w:rFonts w:ascii="Courier New" w:hAnsi="Courier New" w:cs="Courier New" w:hint="default"/>
@@ -2775,7 +2796,7 @@
       <w:lvlText w:val=""/>
       <w:lvlJc w:val="left"/>
       <w:pPr>
-        <w:ind w:left="4680" w:hanging="360"/>
+        <w:ind w:left="4834" w:hanging="360"/>
       </w:pPr>
       <w:rPr>
         <w:rFonts w:ascii="Wingdings" w:hAnsi="Wingdings" w:hint="default"/>
@@ -2787,7 +2808,7 @@
       <w:lvlText w:val=""/>
       <w:lvlJc w:val="left"/>
       <w:pPr>
-        <w:ind w:left="5400" w:hanging="360"/>
+        <w:ind w:left="5554" w:hanging="360"/>
       </w:pPr>
       <w:rPr>
         <w:rFonts w:ascii="Symbol" w:hAnsi="Symbol" w:hint="default"/>
@@ -2799,7 +2820,7 @@
       <w:lvlText w:val="o"/>
       <w:lvlJc w:val="left"/>
       <w:pPr>
-        <w:ind w:left="6120" w:hanging="360"/>
+        <w:ind w:left="6274" w:hanging="360"/>
       </w:pPr>
       <w:rPr>
         <w:rFonts w:ascii="Courier New" w:hAnsi="Courier New" w:cs="Courier New" w:hint="default"/>
@@ -2811,7 +2832,7 @@
       <w:lvlText w:val=""/>
       <w:lvlJc w:val="left"/>
       <w:pPr>
-        <w:ind w:left="6840" w:hanging="360"/>
+        <w:ind w:left="6994" w:hanging="360"/>
       </w:pPr>
       <w:rPr>
         <w:rFonts w:ascii="Wingdings" w:hAnsi="Wingdings" w:hint="default"/>
@@ -5346,7 +5367,7 @@
   <a:extraClrSchemeLst/>
   <a:extLst>
     <a:ext uri="{05A4C25C-085E-4340-85A3-A5531E510DB2}">
-      <thm15:themeFamily xmlns="" xmlns:thm15="http://schemas.microsoft.com/office/thememl/2012/main" name="Office Theme" id="{62F939B6-93AF-4DB8-9C6B-D6C7DFDC589F}" vid="{4A3C46E8-61CC-4603-A589-7422A47A8E4A}"/>
+      <thm15:themeFamily xmlns:thm15="http://schemas.microsoft.com/office/thememl/2012/main" xmlns="" name="Office Theme" id="{62F939B6-93AF-4DB8-9C6B-D6C7DFDC589F}" vid="{4A3C46E8-61CC-4603-A589-7422A47A8E4A}"/>
     </a:ext>
   </a:extLst>
 </a:theme>
@@ -5357,7 +5378,7 @@
 </file>
 
 <file path=customXml/itemProps1.xml><?xml version="1.0" encoding="utf-8"?>
-<ds:datastoreItem xmlns:ds="http://schemas.openxmlformats.org/officeDocument/2006/customXml" ds:itemID="{059DF6DD-C7AF-4FB9-93A3-ACBE2DE7A356}">
+<ds:datastoreItem xmlns:ds="http://schemas.openxmlformats.org/officeDocument/2006/customXml" ds:itemID="{61CC6F94-C4C9-409D-8FFB-AD89CCE9CC65}">
   <ds:schemaRefs>
     <ds:schemaRef ds:uri="http://schemas.openxmlformats.org/officeDocument/2006/bibliography"/>
   </ds:schemaRefs>

</xml_diff>